<commit_message>
making the level1 script into md
</commit_message>
<xml_diff>
--- a/Material Library/Script.docx
+++ b/Material Library/Script.docx
@@ -3,6 +3,7 @@
 <w:document xmlns:wpc="http://schemas.microsoft.com/office/word/2010/wordprocessingCanvas" xmlns:mc="http://schemas.openxmlformats.org/markup-compatibility/2006" xmlns:o="urn:schemas-microsoft-com:office:office" xmlns:r="http://schemas.openxmlformats.org/officeDocument/2006/relationships" xmlns:m="http://schemas.openxmlformats.org/officeDocument/2006/math" xmlns:v="urn:schemas-microsoft-com:vml" xmlns:wp14="http://schemas.microsoft.com/office/word/2010/wordprocessingDrawing" xmlns:wp="http://schemas.openxmlformats.org/drawingml/2006/wordprocessingDrawing" xmlns:w10="urn:schemas-microsoft-com:office:word" xmlns:w="http://schemas.openxmlformats.org/wordprocessingml/2006/main" xmlns:w14="http://schemas.microsoft.com/office/word/2010/wordml" xmlns:w15="http://schemas.microsoft.com/office/word/2012/wordml" xmlns:wpg="http://schemas.microsoft.com/office/word/2010/wordprocessingGroup" xmlns:wpi="http://schemas.microsoft.com/office/word/2010/wordprocessingInk" xmlns:wne="http://schemas.microsoft.com/office/word/2006/wordml" xmlns:wps="http://schemas.microsoft.com/office/word/2010/wordprocessingShape" mc:Ignorable="w14 w15 wp14">
   <w:body>
     <w:p>
+      <w:bookmarkStart w:id="0" w:name="_GoBack"/>
       <w:r>
         <w:rPr>
           <w:rFonts w:hint="eastAsia"/>
@@ -230,12 +231,157 @@
         <w:t>技术人员：开始录入数据吧。</w:t>
       </w:r>
     </w:p>
+    <w:p>
+      <w:pPr>
+        <w:rPr>
+          <w:color w:val="FF0000"/>
+        </w:rPr>
+      </w:pPr>
+      <w:commentRangeStart w:id="1"/>
+      <w:r>
+        <w:rPr>
+          <w:rFonts w:hint="eastAsia"/>
+          <w:color w:val="FF0000"/>
+        </w:rPr>
+        <w:t>新手教程</w:t>
+      </w:r>
+      <w:commentRangeEnd w:id="1"/>
+      <w:r>
+        <w:rPr>
+          <w:rStyle w:val="a3"/>
+        </w:rPr>
+        <w:commentReference w:id="1"/>
+      </w:r>
+    </w:p>
+    <w:p>
+      <w:r>
+        <w:rPr>
+          <w:rFonts w:hint="eastAsia"/>
+        </w:rPr>
+        <w:t>李昊言</w:t>
+      </w:r>
+      <w:r>
+        <w:rPr>
+          <w:rFonts w:hint="eastAsia"/>
+        </w:rPr>
+        <w:t xml:space="preserve"> </w:t>
+      </w:r>
+      <w:r>
+        <w:rPr>
+          <w:rFonts w:hint="eastAsia"/>
+        </w:rPr>
+        <w:t>工号</w:t>
+      </w:r>
+      <w:r>
+        <w:rPr>
+          <w:rFonts w:hint="eastAsia"/>
+        </w:rPr>
+        <w:t>C</w:t>
+      </w:r>
+      <w:r>
+        <w:t>D</w:t>
+      </w:r>
+      <w:r>
+        <w:rPr>
+          <w:rFonts w:hint="eastAsia"/>
+        </w:rPr>
+        <w:t>598</w:t>
+      </w:r>
+      <w:r>
+        <w:rPr>
+          <w:rFonts w:hint="eastAsia"/>
+        </w:rPr>
+        <w:t>：啊，连上了！（右下角弹出头像（？））初次见面，我是集团应急处理部门的工程师李昊言，一般大家都叫我小李</w:t>
+      </w:r>
+      <w:r>
+        <w:t>……</w:t>
+      </w:r>
+    </w:p>
+    <w:p>
+      <w:r>
+        <w:rPr>
+          <w:rFonts w:hint="eastAsia"/>
+        </w:rPr>
+        <w:t>你：请下达指令</w:t>
+      </w:r>
+    </w:p>
+    <w:p>
+      <w:r>
+        <w:rPr>
+          <w:rFonts w:hint="eastAsia"/>
+        </w:rPr>
+        <w:t>小李：啊好的</w:t>
+      </w:r>
+      <w:proofErr w:type="gramStart"/>
+      <w:r>
+        <w:rPr>
+          <w:rFonts w:hint="eastAsia"/>
+        </w:rPr>
+        <w:t>好的</w:t>
+      </w:r>
+      <w:proofErr w:type="gramEnd"/>
+      <w:r>
+        <w:rPr>
+          <w:rFonts w:hint="eastAsia"/>
+        </w:rPr>
+        <w:t>，总之以后大家就是同事了。先测试一下碳钢刀的性能吧，（具体的测试项目）试试。</w:t>
+      </w:r>
+    </w:p>
+    <w:p>
+      <w:r>
+        <w:rPr>
+          <w:rFonts w:hint="eastAsia"/>
+        </w:rPr>
+        <w:t>玩家完成测试</w:t>
+      </w:r>
+    </w:p>
+    <w:p>
+      <w:r>
+        <w:rPr>
+          <w:rFonts w:hint="eastAsia"/>
+        </w:rPr>
+        <w:t>小李：好极了！接下来是</w:t>
+      </w:r>
+      <w:r>
+        <w:t>……</w:t>
+      </w:r>
+      <w:r>
+        <w:rPr>
+          <w:rFonts w:hint="eastAsia"/>
+        </w:rPr>
+        <w:t>（以下省略</w:t>
+      </w:r>
+    </w:p>
+    <w:p>
+      <w:r>
+        <w:rPr>
+          <w:rFonts w:hint="eastAsia"/>
+        </w:rPr>
+        <w:t>小李：好了，性能测试完美，开始执行任务吧！</w:t>
+      </w:r>
+    </w:p>
     <w:p/>
     <w:p>
       <w:r>
         <w:rPr>
           <w:rFonts w:hint="eastAsia"/>
         </w:rPr>
+        <w:t>关卡内对话省略</w:t>
+      </w:r>
+    </w:p>
+    <w:p>
+      <w:pPr>
+        <w:rPr>
+          <w:rFonts w:hint="eastAsia"/>
+        </w:rPr>
+      </w:pPr>
+    </w:p>
+    <w:p/>
+    <w:p>
+      <w:r>
+        <w:rPr>
+          <w:rFonts w:hint="eastAsia"/>
+        </w:rPr>
         <w:t>游戏大背景介绍</w:t>
       </w:r>
       <w:r>
@@ -253,27 +399,18 @@
         </w:rPr>
         <w:t>屏幕亮起，背景是一间办公室。巨大的落地窗，</w:t>
       </w:r>
-      <w:commentRangeStart w:id="0"/>
       <w:r>
         <w:rPr>
           <w:rFonts w:hint="eastAsia"/>
           <w:color w:val="FF0000"/>
         </w:rPr>
-        <w:t>正解</w:t>
-      </w:r>
-      <w:commentRangeEnd w:id="0"/>
-      <w:r>
-        <w:rPr>
-          <w:rStyle w:val="a3"/>
-          <w:color w:val="FF0000"/>
-        </w:rPr>
-        <w:commentReference w:id="0"/>
-      </w:r>
-      <w:r>
-        <w:rPr>
-          <w:rFonts w:hint="eastAsia"/>
-        </w:rPr>
-        <w:t>的部分办公桌和“女士”坐在桌前。</w:t>
+        <w:t>中间</w:t>
+      </w:r>
+      <w:r>
+        <w:rPr>
+          <w:rFonts w:hint="eastAsia"/>
+        </w:rPr>
+        <w:t>部分办公桌和“女士”坐在桌前。</w:t>
       </w:r>
     </w:p>
     <w:p>
@@ -351,259 +488,132 @@
     <w:p/>
     <w:p/>
     <w:p/>
-    <w:p>
-      <w:pPr>
-        <w:rPr>
-          <w:color w:val="FF0000"/>
-        </w:rPr>
-      </w:pPr>
-      <w:commentRangeStart w:id="1"/>
-      <w:r>
-        <w:rPr>
-          <w:rFonts w:hint="eastAsia"/>
-          <w:color w:val="FF0000"/>
+    <w:p/>
+    <w:p>
+      <w:r>
+        <w:rPr>
+          <w:rFonts w:hint="eastAsia"/>
+        </w:rPr>
+        <w:t>一个中式（唐？宋？）的书房中，</w:t>
+      </w:r>
+      <w:proofErr w:type="gramStart"/>
+      <w:r>
+        <w:rPr>
+          <w:rFonts w:hint="eastAsia"/>
+        </w:rPr>
+        <w:t>傅文光</w:t>
+      </w:r>
+      <w:proofErr w:type="gramEnd"/>
+      <w:r>
+        <w:rPr>
+          <w:rFonts w:hint="eastAsia"/>
+        </w:rPr>
+        <w:t>正在</w:t>
+      </w:r>
+      <w:r>
+        <w:rPr>
+          <w:rFonts w:hint="eastAsia"/>
+        </w:rPr>
+        <w:t>慌乱的收拾文件，角落处有正在</w:t>
+      </w:r>
+      <w:proofErr w:type="gramStart"/>
+      <w:r>
+        <w:rPr>
+          <w:rFonts w:hint="eastAsia"/>
+        </w:rPr>
+        <w:t>烧文件</w:t>
+      </w:r>
+      <w:proofErr w:type="gramEnd"/>
+      <w:r>
+        <w:rPr>
+          <w:rFonts w:hint="eastAsia"/>
+        </w:rPr>
+        <w:t>的纸箱。门外传来声音，傅文光猛的转过身来从腰间掏出枪指向门口，但在片刻犹豫后指向了自己的脑袋。扣动了扳机（特写）但什么事情也没有发生。傅文光睁开眼，看见的是已经跟他脸贴着脸的主角，一只脚踏在桌子上，另一只手（磁能力）抓着他的枪。傅文光随即被掐住脖子按在了书柜上，枪被丢开（子弹从里面滚出来）。主角手指打开露出记忆读取接口（特写）</w:t>
+      </w:r>
+    </w:p>
+    <w:p>
+      <w:r>
+        <w:rPr>
+          <w:rFonts w:hint="eastAsia"/>
+        </w:rPr>
+        <w:t>傅文光：等</w:t>
+      </w:r>
+      <w:r>
+        <w:t>……</w:t>
+      </w:r>
+    </w:p>
+    <w:p>
+      <w:r>
+        <w:rPr>
+          <w:rFonts w:hint="eastAsia"/>
+        </w:rPr>
+        <w:t>主角并没有犹豫，手指插进了傅文光的太阳穴</w:t>
+      </w:r>
+    </w:p>
+    <w:p/>
+    <w:p>
+      <w:r>
+        <w:rPr>
+          <w:rFonts w:hint="eastAsia"/>
+        </w:rPr>
+        <w:t>（以下皆为模糊的画面）中小女孩把秋千荡得很高</w:t>
+      </w:r>
+    </w:p>
+    <w:p>
+      <w:r>
+        <w:rPr>
+          <w:rFonts w:hint="eastAsia"/>
+        </w:rPr>
+        <w:t>女儿：爸爸爸爸快看我！</w:t>
+      </w:r>
+    </w:p>
+    <w:p>
+      <w:r>
+        <w:rPr>
+          <w:rFonts w:hint="eastAsia"/>
+        </w:rPr>
+        <w:t>略显老态的中年女性在笑</w:t>
+      </w:r>
+    </w:p>
+    <w:p>
+      <w:r>
+        <w:rPr>
+          <w:rFonts w:hint="eastAsia"/>
+        </w:rPr>
+        <w:t>我：</w:t>
+      </w:r>
+      <w:r>
+        <w:rPr>
+          <w:rFonts w:hint="eastAsia"/>
+        </w:rPr>
+        <w:t>我大概会晋升成技术总监了，这周末带上媛媛我们去玩一趟吧，好久没一家人出去玩过了</w:t>
+      </w:r>
+      <w:r>
+        <w:t>……</w:t>
+      </w:r>
+    </w:p>
+    <w:p>
+      <w:r>
+        <w:rPr>
+          <w:rFonts w:hint="eastAsia"/>
+        </w:rPr>
+        <w:t>同一个女性，但是老了不少，在哭闹</w:t>
+      </w:r>
+    </w:p>
+    <w:p>
+      <w:r>
+        <w:rPr>
+          <w:rFonts w:hint="eastAsia"/>
+        </w:rPr>
+        <w:t>老婆：你一直以来就是在做这种事情！？你的良心都不会不安吗？你怎么能睡得着觉？你怎么能一直骗我们？</w:t>
+      </w:r>
+    </w:p>
+    <w:p>
+      <w:r>
+        <w:rPr>
+          <w:rFonts w:hint="eastAsia"/>
         </w:rPr>
         <w:lastRenderedPageBreak/>
-        <w:t>新手</w:t>
-      </w:r>
-      <w:r>
-        <w:rPr>
-          <w:rFonts w:hint="eastAsia"/>
-          <w:color w:val="FF0000"/>
-        </w:rPr>
-        <w:t>教程</w:t>
-      </w:r>
-      <w:commentRangeEnd w:id="1"/>
-      <w:r>
-        <w:rPr>
-          <w:rStyle w:val="a3"/>
-        </w:rPr>
-        <w:commentReference w:id="1"/>
-      </w:r>
-    </w:p>
-    <w:p>
-      <w:r>
-        <w:rPr>
-          <w:rFonts w:hint="eastAsia"/>
-        </w:rPr>
-        <w:t>李昊言</w:t>
-      </w:r>
-      <w:r>
-        <w:rPr>
-          <w:rFonts w:hint="eastAsia"/>
-        </w:rPr>
-        <w:t xml:space="preserve"> </w:t>
-      </w:r>
-      <w:r>
-        <w:rPr>
-          <w:rFonts w:hint="eastAsia"/>
-        </w:rPr>
-        <w:t>工号</w:t>
-      </w:r>
-      <w:r>
-        <w:rPr>
-          <w:rFonts w:hint="eastAsia"/>
-        </w:rPr>
-        <w:t>C</w:t>
-      </w:r>
-      <w:r>
-        <w:t>D</w:t>
-      </w:r>
-      <w:r>
-        <w:rPr>
-          <w:rFonts w:hint="eastAsia"/>
-        </w:rPr>
-        <w:t>598</w:t>
-      </w:r>
-      <w:r>
-        <w:rPr>
-          <w:rFonts w:hint="eastAsia"/>
-        </w:rPr>
-        <w:t>：啊，连上了！（右下角弹出头像（？））初次见面，我是集团应急处理部门的工程师李昊言，一般大家都叫我小</w:t>
-      </w:r>
-      <w:r>
-        <w:rPr>
-          <w:rFonts w:hint="eastAsia"/>
-        </w:rPr>
-        <w:t>李</w:t>
-      </w:r>
-      <w:r>
-        <w:t>……</w:t>
-      </w:r>
-    </w:p>
-    <w:p>
-      <w:r>
-        <w:rPr>
-          <w:rFonts w:hint="eastAsia"/>
-        </w:rPr>
-        <w:t>你：请下达指令</w:t>
-      </w:r>
-    </w:p>
-    <w:p>
-      <w:r>
-        <w:rPr>
-          <w:rFonts w:hint="eastAsia"/>
-        </w:rPr>
-        <w:t>小</w:t>
-      </w:r>
-      <w:r>
-        <w:rPr>
-          <w:rFonts w:hint="eastAsia"/>
-        </w:rPr>
-        <w:t>李</w:t>
-      </w:r>
-      <w:r>
-        <w:rPr>
-          <w:rFonts w:hint="eastAsia"/>
-        </w:rPr>
-        <w:t>：啊好的好的，总之以后大家就是同事了。先测试一下碳钢刀的性能吧</w:t>
-      </w:r>
-      <w:r>
-        <w:rPr>
-          <w:rFonts w:hint="eastAsia"/>
-        </w:rPr>
-        <w:t>，（具体的测试项目）试试。</w:t>
-      </w:r>
-    </w:p>
-    <w:p>
-      <w:r>
-        <w:rPr>
-          <w:rFonts w:hint="eastAsia"/>
-        </w:rPr>
-        <w:t>玩家完成测试</w:t>
-      </w:r>
-    </w:p>
-    <w:p>
-      <w:r>
-        <w:rPr>
-          <w:rFonts w:hint="eastAsia"/>
-        </w:rPr>
-        <w:t>小李：好极了！接下来是</w:t>
-      </w:r>
-      <w:r>
-        <w:t>……</w:t>
-      </w:r>
-      <w:r>
-        <w:rPr>
-          <w:rFonts w:hint="eastAsia"/>
-        </w:rPr>
-        <w:t>（以下省略</w:t>
-      </w:r>
-    </w:p>
-    <w:p>
-      <w:r>
-        <w:rPr>
-          <w:rFonts w:hint="eastAsia"/>
-        </w:rPr>
-        <w:t>小李：好了，性能测试完美，开始执行任务吧！</w:t>
-      </w:r>
-    </w:p>
-    <w:p/>
-    <w:p>
-      <w:r>
-        <w:rPr>
-          <w:rFonts w:hint="eastAsia"/>
-        </w:rPr>
-        <w:t>关卡内对话省略</w:t>
-      </w:r>
-    </w:p>
-    <w:p/>
-    <w:p>
-      <w:r>
-        <w:rPr>
-          <w:rFonts w:hint="eastAsia"/>
-        </w:rPr>
-        <w:t>一个中式（唐？宋？）的书房中，傅文光正在</w:t>
-      </w:r>
-      <w:r>
-        <w:rPr>
-          <w:rFonts w:hint="eastAsia"/>
-        </w:rPr>
-        <w:t>慌乱的收拾文件，角落处有正在烧文件的纸箱。门外传来声音，傅文光猛的转过身来从腰间掏出枪指向门口，但在片刻犹豫后指向了自己的脑袋。扣动了扳机（特写）但什么事情也没有发生。傅文光睁开眼，看见的是已经跟他脸贴着脸的主角，一只脚踏在桌子上，另一只手（磁能力）抓着他的枪。傅文光随即被掐住脖子按在了书柜上，枪被丢开（子弹从里面滚出来）。主角手指打开露出记忆读取接口（特写）</w:t>
-      </w:r>
-    </w:p>
-    <w:p>
-      <w:r>
-        <w:rPr>
-          <w:rFonts w:hint="eastAsia"/>
-        </w:rPr>
-        <w:t>傅文光：等</w:t>
-      </w:r>
-      <w:r>
-        <w:t>……</w:t>
-      </w:r>
-    </w:p>
-    <w:p>
-      <w:r>
-        <w:rPr>
-          <w:rFonts w:hint="eastAsia"/>
-        </w:rPr>
-        <w:t>主角并没有犹豫，手指插进了傅文光的太阳穴</w:t>
-      </w:r>
-    </w:p>
-    <w:p/>
-    <w:p>
-      <w:r>
-        <w:rPr>
-          <w:rFonts w:hint="eastAsia"/>
-        </w:rPr>
-        <w:t>（以下皆为模糊的画面）中小女孩把秋千荡得很高</w:t>
-      </w:r>
-    </w:p>
-    <w:p>
-      <w:r>
-        <w:rPr>
-          <w:rFonts w:hint="eastAsia"/>
-        </w:rPr>
-        <w:t>女儿：爸爸爸爸快看我！</w:t>
-      </w:r>
-    </w:p>
-    <w:p>
-      <w:r>
-        <w:rPr>
-          <w:rFonts w:hint="eastAsia"/>
-        </w:rPr>
-        <w:t>略显老态的中年女性在笑</w:t>
-      </w:r>
-    </w:p>
-    <w:p>
-      <w:r>
-        <w:rPr>
-          <w:rFonts w:hint="eastAsia"/>
-        </w:rPr>
-        <w:t>我：</w:t>
-      </w:r>
-      <w:r>
-        <w:rPr>
-          <w:rFonts w:hint="eastAsia"/>
-        </w:rPr>
-        <w:t>我大概会晋升成技术总监了，这周末带上媛媛我们去玩一趟吧，好久没一家人出去玩过了</w:t>
-      </w:r>
-      <w:r>
-        <w:t>……</w:t>
-      </w:r>
-    </w:p>
-    <w:p>
-      <w:r>
-        <w:rPr>
-          <w:rFonts w:hint="eastAsia"/>
-        </w:rPr>
-        <w:t>同一个女性，但是老了不少，在哭闹</w:t>
-      </w:r>
-    </w:p>
-    <w:p>
-      <w:r>
-        <w:rPr>
-          <w:rFonts w:hint="eastAsia"/>
-        </w:rPr>
-        <w:t>老婆：你一直以来就是在做这种事情！？你的良心都不会不安吗？你怎么能睡得着觉？你怎么能一直骗我们？</w:t>
-      </w:r>
-    </w:p>
-    <w:p>
-      <w:r>
-        <w:rPr>
-          <w:rFonts w:hint="eastAsia"/>
-        </w:rPr>
         <w:t>酒吧，仿生人娃娃的奶子，针管，没对话</w:t>
       </w:r>
     </w:p>
@@ -612,7 +622,6 @@
         <w:rPr>
           <w:rFonts w:hint="eastAsia"/>
         </w:rPr>
-        <w:lastRenderedPageBreak/>
         <w:t>酒吧在自己面前坐下的年轻人，给自己一张名片</w:t>
       </w:r>
     </w:p>
@@ -770,10 +779,8 @@
         <w:t>进梦境。</w:t>
       </w:r>
     </w:p>
-    <w:p>
-      <w:bookmarkStart w:id="3" w:name="_GoBack"/>
-      <w:bookmarkEnd w:id="3"/>
-    </w:p>
+    <w:bookmarkEnd w:id="0"/>
+    <w:p/>
     <w:sectPr>
       <w:pgSz w:w="12240" w:h="15840"/>
       <w:pgMar w:top="1440" w:right="1800" w:bottom="1440" w:left="1800" w:header="720" w:footer="720" w:gutter="0"/>
@@ -786,28 +793,6 @@
 
 <file path=word/comments.xml><?xml version="1.0" encoding="utf-8"?>
 <w:comments xmlns:wpc="http://schemas.microsoft.com/office/word/2010/wordprocessingCanvas" xmlns:mc="http://schemas.openxmlformats.org/markup-compatibility/2006" xmlns:o="urn:schemas-microsoft-com:office:office" xmlns:r="http://schemas.openxmlformats.org/officeDocument/2006/relationships" xmlns:m="http://schemas.openxmlformats.org/officeDocument/2006/math" xmlns:v="urn:schemas-microsoft-com:vml" xmlns:wp14="http://schemas.microsoft.com/office/word/2010/wordprocessingDrawing" xmlns:wp="http://schemas.openxmlformats.org/drawingml/2006/wordprocessingDrawing" xmlns:w10="urn:schemas-microsoft-com:office:word" xmlns:w="http://schemas.openxmlformats.org/wordprocessingml/2006/main" xmlns:w14="http://schemas.microsoft.com/office/word/2010/wordml" xmlns:w15="http://schemas.microsoft.com/office/word/2012/wordml" xmlns:wpg="http://schemas.microsoft.com/office/word/2010/wordprocessingGroup" xmlns:wpi="http://schemas.microsoft.com/office/word/2010/wordprocessingInk" xmlns:wne="http://schemas.microsoft.com/office/word/2006/wordml" xmlns:wps="http://schemas.microsoft.com/office/word/2010/wordprocessingShape" mc:Ignorable="w14 w15 wp14">
-  <w:comment w:id="0" w:author="汪Python" w:date="2019-05-28T11:28:00Z" w:initials="汪Python">
-    <w:p>
-      <w:pPr>
-        <w:pStyle w:val="a4"/>
-        <w:rPr>
-          <w:rFonts w:hint="eastAsia"/>
-        </w:rPr>
-      </w:pPr>
-      <w:r>
-        <w:rPr>
-          <w:rStyle w:val="a3"/>
-        </w:rPr>
-        <w:annotationRef/>
-      </w:r>
-      <w:r>
-        <w:rPr>
-          <w:rFonts w:hint="eastAsia"/>
-        </w:rPr>
-        <w:t>中间</w:t>
-      </w:r>
-    </w:p>
-  </w:comment>
   <w:comment w:id="1" w:author="汪Python" w:date="2019-05-28T11:30:00Z" w:initials="汪Python">
     <w:p>
       <w:pPr>
@@ -842,7 +827,13 @@
         <w:rPr>
           <w:rFonts w:hint="eastAsia"/>
         </w:rPr>
-        <w:t>断开链接（对话框关闭）</w:t>
+        <w:t>断开链接（</w:t>
+      </w:r>
+      <w:r>
+        <w:rPr>
+          <w:rFonts w:hint="eastAsia"/>
+        </w:rPr>
+        <w:t>对话框关闭）</w:t>
       </w:r>
     </w:p>
   </w:comment>
@@ -851,8 +842,7 @@
 
 <file path=word/commentsExtended.xml><?xml version="1.0" encoding="utf-8"?>
 <w15:commentsEx xmlns:wpc="http://schemas.microsoft.com/office/word/2010/wordprocessingCanvas" xmlns:mc="http://schemas.openxmlformats.org/markup-compatibility/2006" xmlns:o="urn:schemas-microsoft-com:office:office" xmlns:r="http://schemas.openxmlformats.org/officeDocument/2006/relationships" xmlns:m="http://schemas.openxmlformats.org/officeDocument/2006/math" xmlns:v="urn:schemas-microsoft-com:vml" xmlns:wp14="http://schemas.microsoft.com/office/word/2010/wordprocessingDrawing" xmlns:wp="http://schemas.openxmlformats.org/drawingml/2006/wordprocessingDrawing" xmlns:w10="urn:schemas-microsoft-com:office:word" xmlns:w="http://schemas.openxmlformats.org/wordprocessingml/2006/main" xmlns:w14="http://schemas.microsoft.com/office/word/2010/wordml" xmlns:w15="http://schemas.microsoft.com/office/word/2012/wordml" xmlns:wpg="http://schemas.microsoft.com/office/word/2010/wordprocessingGroup" xmlns:wpi="http://schemas.microsoft.com/office/word/2010/wordprocessingInk" xmlns:wne="http://schemas.microsoft.com/office/word/2006/wordml" xmlns:wps="http://schemas.microsoft.com/office/word/2010/wordprocessingShape" mc:Ignorable="w14 w15 wp14">
-  <w15:commentEx w15:paraId="558FC401" w15:done="0"/>
-  <w15:commentEx w15:paraId="4D7B7B9E" w15:done="0"/>
+  <w15:commentEx w15:paraId="6A191091" w15:done="0"/>
   <w15:commentEx w15:paraId="1D4C96B7" w15:done="0"/>
 </w15:commentsEx>
 </file>

</xml_diff>